<commit_message>
V1.02 End of Month done
</commit_message>
<xml_diff>
--- a/Documentaion.docx
+++ b/Documentaion.docx
@@ -31,13 +31,8 @@
         <w:pStyle w:val="Title"/>
         <w:jc w:val="center"/>
       </w:pPr>
-      <w:proofErr w:type="spellStart"/>
-      <w:r>
-        <w:t>Jaycar</w:t>
-      </w:r>
-      <w:proofErr w:type="spellEnd"/>
-      <w:r>
-        <w:t xml:space="preserve"> End </w:t>
+      <w:r>
+        <w:t xml:space="preserve">Jaycar End </w:t>
       </w:r>
       <w:r>
         <w:t>o</w:t>
@@ -168,7 +163,7 @@
         </w:numPr>
       </w:pPr>
       <w:r>
-        <w:t>troubleshooting</w:t>
+        <w:t>Other features</w:t>
       </w:r>
     </w:p>
     <w:p>
@@ -180,7 +175,10 @@
         </w:numPr>
       </w:pPr>
       <w:r>
-        <w:t>Known issues</w:t>
+        <w:t>T</w:t>
+      </w:r>
+      <w:r>
+        <w:t>roubleshooting</w:t>
       </w:r>
     </w:p>
     <w:p>
@@ -192,7 +190,7 @@
         </w:numPr>
       </w:pPr>
       <w:r>
-        <w:t>Future development ideas</w:t>
+        <w:t>Version changes</w:t>
       </w:r>
     </w:p>
     <w:p/>
@@ -369,6 +367,9 @@
             <w:pPr>
               <w:jc w:val="center"/>
             </w:pPr>
+            <w:r>
+              <w:t>2/02/2020</w:t>
+            </w:r>
           </w:p>
         </w:tc>
         <w:tc>
@@ -379,6 +380,9 @@
             <w:pPr>
               <w:jc w:val="center"/>
             </w:pPr>
+            <w:r>
+              <w:t>V0.3</w:t>
+            </w:r>
           </w:p>
         </w:tc>
         <w:tc>
@@ -389,6 +393,12 @@
             <w:pPr>
               <w:jc w:val="center"/>
             </w:pPr>
+            <w:r>
+              <w:t xml:space="preserve">Added </w:t>
+            </w:r>
+            <w:r>
+              <w:t>version changes</w:t>
+            </w:r>
           </w:p>
         </w:tc>
       </w:tr>
@@ -436,15 +446,7 @@
     </w:p>
     <w:p>
       <w:r>
-        <w:t xml:space="preserve">This software has not been officially approved or authorised by </w:t>
-      </w:r>
-      <w:proofErr w:type="spellStart"/>
-      <w:r>
-        <w:t>Jaycar</w:t>
-      </w:r>
-      <w:proofErr w:type="spellEnd"/>
-      <w:r>
-        <w:t xml:space="preserve"> </w:t>
+        <w:t xml:space="preserve">This software has not been officially approved or authorised by Jaycar </w:t>
       </w:r>
       <w:r>
         <w:t>n</w:t>
@@ -4604,15 +4606,7 @@
         <w:t>7</w:t>
       </w:r>
       <w:r>
-        <w:t>: Are the actual staff names that the sales go under. Under “</w:t>
-      </w:r>
-      <w:proofErr w:type="spellStart"/>
-      <w:r>
-        <w:t>SalesPerson</w:t>
-      </w:r>
-      <w:proofErr w:type="spellEnd"/>
-      <w:r>
-        <w:t xml:space="preserve"> name” in Fig </w:t>
+        <w:t xml:space="preserve">: Are the actual staff names that the sales go under. Under “SalesPerson name” in Fig </w:t>
       </w:r>
       <w:r>
         <w:t>8</w:t>
@@ -5028,6 +5022,19 @@
     <w:p>
       <w:pPr>
         <w:pStyle w:val="ListParagraph"/>
+      </w:pPr>
+      <w:r>
+        <w:t>Fig 9: Autofill daily use</w:t>
+      </w:r>
+    </w:p>
+    <w:p>
+      <w:pPr>
+        <w:pStyle w:val="ListParagraph"/>
+      </w:pPr>
+    </w:p>
+    <w:p>
+      <w:pPr>
+        <w:pStyle w:val="ListParagraph"/>
         <w:numPr>
           <w:ilvl w:val="0"/>
           <w:numId w:val="5"/>
@@ -5093,6 +5100,346 @@
       </w:r>
     </w:p>
     <w:p>
+      <w:r>
+        <w:rPr>
+          <w:rFonts w:ascii="Tahoma" w:hAnsi="Tahoma" w:cs="Tahoma"/>
+          <w:b/>
+          <w:bCs/>
+          <w:noProof/>
+          <w:color w:val="0000FF"/>
+          <w:sz w:val="24"/>
+          <w:szCs w:val="24"/>
+          <w:lang w:eastAsia="en-AU"/>
+        </w:rPr>
+        <mc:AlternateContent>
+          <mc:Choice Requires="wps">
+            <w:drawing>
+              <wp:anchor distT="0" distB="0" distL="114300" distR="114300" simplePos="0" relativeHeight="251737088" behindDoc="0" locked="0" layoutInCell="1" allowOverlap="1" wp14:anchorId="32D5C9EE" wp14:editId="614C72B2">
+                <wp:simplePos x="0" y="0"/>
+                <wp:positionH relativeFrom="column">
+                  <wp:posOffset>4542180</wp:posOffset>
+                </wp:positionH>
+                <wp:positionV relativeFrom="paragraph">
+                  <wp:posOffset>504241</wp:posOffset>
+                </wp:positionV>
+                <wp:extent cx="257099" cy="57404"/>
+                <wp:effectExtent l="0" t="57150" r="10160" b="38100"/>
+                <wp:wrapNone/>
+                <wp:docPr id="62" name="Straight Arrow Connector 62"/>
+                <wp:cNvGraphicFramePr/>
+                <a:graphic xmlns:a="http://schemas.openxmlformats.org/drawingml/2006/main">
+                  <a:graphicData uri="http://schemas.microsoft.com/office/word/2010/wordprocessingShape">
+                    <wps:wsp>
+                      <wps:cNvCnPr/>
+                      <wps:spPr>
+                        <a:xfrm flipV="1">
+                          <a:off x="0" y="0"/>
+                          <a:ext cx="257099" cy="57404"/>
+                        </a:xfrm>
+                        <a:prstGeom prst="straightConnector1">
+                          <a:avLst/>
+                        </a:prstGeom>
+                        <a:ln>
+                          <a:tailEnd type="triangle"/>
+                        </a:ln>
+                      </wps:spPr>
+                      <wps:style>
+                        <a:lnRef idx="1">
+                          <a:schemeClr val="dk1"/>
+                        </a:lnRef>
+                        <a:fillRef idx="0">
+                          <a:schemeClr val="dk1"/>
+                        </a:fillRef>
+                        <a:effectRef idx="0">
+                          <a:schemeClr val="dk1"/>
+                        </a:effectRef>
+                        <a:fontRef idx="minor">
+                          <a:schemeClr val="tx1"/>
+                        </a:fontRef>
+                      </wps:style>
+                      <wps:bodyPr/>
+                    </wps:wsp>
+                  </a:graphicData>
+                </a:graphic>
+                <wp14:sizeRelH relativeFrom="margin">
+                  <wp14:pctWidth>0</wp14:pctWidth>
+                </wp14:sizeRelH>
+                <wp14:sizeRelV relativeFrom="margin">
+                  <wp14:pctHeight>0</wp14:pctHeight>
+                </wp14:sizeRelV>
+              </wp:anchor>
+            </w:drawing>
+          </mc:Choice>
+          <mc:Fallback>
+            <w:pict>
+              <v:shapetype w14:anchorId="34E47152" id="_x0000_t32" coordsize="21600,21600" o:spt="32" o:oned="t" path="m,l21600,21600e" filled="f">
+                <v:path arrowok="t" fillok="f" o:connecttype="none"/>
+                <o:lock v:ext="edit" shapetype="t"/>
+              </v:shapetype>
+              <v:shape id="Straight Arrow Connector 62" o:spid="_x0000_s1026" type="#_x0000_t32" style="position:absolute;margin-left:357.65pt;margin-top:39.7pt;width:20.25pt;height:4.5pt;flip:y;z-index:251737088;visibility:visible;mso-wrap-style:square;mso-width-percent:0;mso-height-percent:0;mso-wrap-distance-left:9pt;mso-wrap-distance-top:0;mso-wrap-distance-right:9pt;mso-wrap-distance-bottom:0;mso-position-horizontal:absolute;mso-position-horizontal-relative:text;mso-position-vertical:absolute;mso-position-vertical-relative:text;mso-width-percent:0;mso-height-percent:0;mso-width-relative:margin;mso-height-relative:margin" o:gfxdata="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" strokecolor="black [3200]" strokeweight=".5pt">
+                <v:stroke endarrow="block" joinstyle="miter"/>
+              </v:shape>
+            </w:pict>
+          </mc:Fallback>
+        </mc:AlternateContent>
+      </w:r>
+      <w:r>
+        <w:rPr>
+          <w:rFonts w:ascii="Tahoma" w:hAnsi="Tahoma" w:cs="Tahoma"/>
+          <w:b/>
+          <w:bCs/>
+          <w:noProof/>
+          <w:color w:val="0000FF"/>
+          <w:sz w:val="24"/>
+          <w:szCs w:val="24"/>
+          <w:lang w:eastAsia="en-AU"/>
+        </w:rPr>
+        <mc:AlternateContent>
+          <mc:Choice Requires="wps">
+            <w:drawing>
+              <wp:anchor distT="0" distB="0" distL="114300" distR="114300" simplePos="0" relativeHeight="251741184" behindDoc="0" locked="0" layoutInCell="1" allowOverlap="1" wp14:anchorId="3F7DB386" wp14:editId="5A1A9174">
+                <wp:simplePos x="0" y="0"/>
+                <wp:positionH relativeFrom="column">
+                  <wp:posOffset>4198747</wp:posOffset>
+                </wp:positionH>
+                <wp:positionV relativeFrom="paragraph">
+                  <wp:posOffset>394639</wp:posOffset>
+                </wp:positionV>
+                <wp:extent cx="914400" cy="292608"/>
+                <wp:effectExtent l="0" t="0" r="25400" b="12700"/>
+                <wp:wrapNone/>
+                <wp:docPr id="64" name="Text Box 64"/>
+                <wp:cNvGraphicFramePr/>
+                <a:graphic xmlns:a="http://schemas.openxmlformats.org/drawingml/2006/main">
+                  <a:graphicData uri="http://schemas.microsoft.com/office/word/2010/wordprocessingShape">
+                    <wps:wsp>
+                      <wps:cNvSpPr txBox="1"/>
+                      <wps:spPr>
+                        <a:xfrm>
+                          <a:off x="0" y="0"/>
+                          <a:ext cx="914400" cy="292608"/>
+                        </a:xfrm>
+                        <a:prstGeom prst="rect">
+                          <a:avLst/>
+                        </a:prstGeom>
+                        <a:solidFill>
+                          <a:schemeClr val="lt1"/>
+                        </a:solidFill>
+                        <a:ln w="6350">
+                          <a:solidFill>
+                            <a:prstClr val="black"/>
+                          </a:solidFill>
+                        </a:ln>
+                      </wps:spPr>
+                      <wps:txbx>
+                        <w:txbxContent>
+                          <w:p>
+                            <w:r>
+                              <w:t>7</w:t>
+                            </w:r>
+                          </w:p>
+                        </w:txbxContent>
+                      </wps:txbx>
+                      <wps:bodyPr rot="0" spcFirstLastPara="0" vertOverflow="overflow" horzOverflow="overflow" vert="horz" wrap="none" lIns="91440" tIns="45720" rIns="91440" bIns="45720" numCol="1" spcCol="0" rtlCol="0" fromWordArt="0" anchor="t" anchorCtr="0" forceAA="0" compatLnSpc="1">
+                        <a:prstTxWarp prst="textNoShape">
+                          <a:avLst/>
+                        </a:prstTxWarp>
+                        <a:noAutofit/>
+                      </wps:bodyPr>
+                    </wps:wsp>
+                  </a:graphicData>
+                </a:graphic>
+                <wp14:sizeRelV relativeFrom="margin">
+                  <wp14:pctHeight>0</wp14:pctHeight>
+                </wp14:sizeRelV>
+              </wp:anchor>
+            </w:drawing>
+          </mc:Choice>
+          <mc:Fallback>
+            <w:pict>
+              <v:shape w14:anchorId="3F7DB386" id="Text Box 64" o:spid="_x0000_s1038" type="#_x0000_t202" style="position:absolute;margin-left:330.6pt;margin-top:31.05pt;width:1in;height:23.05pt;z-index:251741184;visibility:visible;mso-wrap-style:none;mso-height-percent:0;mso-wrap-distance-left:9pt;mso-wrap-distance-top:0;mso-wrap-distance-right:9pt;mso-wrap-distance-bottom:0;mso-position-horizontal:absolute;mso-position-horizontal-relative:text;mso-position-vertical:absolute;mso-position-vertical-relative:text;mso-height-percent:0;mso-height-relative:margin;v-text-anchor:top" o:gfxdata="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" fillcolor="white [3201]" strokeweight=".5pt">
+                <v:textbox>
+                  <w:txbxContent>
+                    <w:p>
+                      <w:r>
+                        <w:t>7</w:t>
+                      </w:r>
+                    </w:p>
+                  </w:txbxContent>
+                </v:textbox>
+              </v:shape>
+            </w:pict>
+          </mc:Fallback>
+        </mc:AlternateContent>
+      </w:r>
+      <w:r>
+        <w:rPr>
+          <w:rFonts w:ascii="Tahoma" w:hAnsi="Tahoma" w:cs="Tahoma"/>
+          <w:b/>
+          <w:bCs/>
+          <w:noProof/>
+          <w:color w:val="0000FF"/>
+          <w:sz w:val="24"/>
+          <w:szCs w:val="24"/>
+          <w:lang w:eastAsia="en-AU"/>
+        </w:rPr>
+        <mc:AlternateContent>
+          <mc:Choice Requires="wps">
+            <w:drawing>
+              <wp:anchor distT="0" distB="0" distL="114300" distR="114300" simplePos="0" relativeHeight="251739136" behindDoc="0" locked="0" layoutInCell="1" allowOverlap="1" wp14:anchorId="4013B345" wp14:editId="7E5264A9">
+                <wp:simplePos x="0" y="0"/>
+                <wp:positionH relativeFrom="column">
+                  <wp:posOffset>6319800</wp:posOffset>
+                </wp:positionH>
+                <wp:positionV relativeFrom="paragraph">
+                  <wp:posOffset>135712</wp:posOffset>
+                </wp:positionV>
+                <wp:extent cx="914400" cy="292608"/>
+                <wp:effectExtent l="0" t="0" r="25400" b="12700"/>
+                <wp:wrapNone/>
+                <wp:docPr id="63" name="Text Box 63"/>
+                <wp:cNvGraphicFramePr/>
+                <a:graphic xmlns:a="http://schemas.openxmlformats.org/drawingml/2006/main">
+                  <a:graphicData uri="http://schemas.microsoft.com/office/word/2010/wordprocessingShape">
+                    <wps:wsp>
+                      <wps:cNvSpPr txBox="1"/>
+                      <wps:spPr>
+                        <a:xfrm>
+                          <a:off x="0" y="0"/>
+                          <a:ext cx="914400" cy="292608"/>
+                        </a:xfrm>
+                        <a:prstGeom prst="rect">
+                          <a:avLst/>
+                        </a:prstGeom>
+                        <a:solidFill>
+                          <a:schemeClr val="lt1"/>
+                        </a:solidFill>
+                        <a:ln w="6350">
+                          <a:solidFill>
+                            <a:prstClr val="black"/>
+                          </a:solidFill>
+                        </a:ln>
+                      </wps:spPr>
+                      <wps:txbx>
+                        <w:txbxContent>
+                          <w:p>
+                            <w:r>
+                              <w:t>8</w:t>
+                            </w:r>
+                          </w:p>
+                        </w:txbxContent>
+                      </wps:txbx>
+                      <wps:bodyPr rot="0" spcFirstLastPara="0" vertOverflow="overflow" horzOverflow="overflow" vert="horz" wrap="none" lIns="91440" tIns="45720" rIns="91440" bIns="45720" numCol="1" spcCol="0" rtlCol="0" fromWordArt="0" anchor="t" anchorCtr="0" forceAA="0" compatLnSpc="1">
+                        <a:prstTxWarp prst="textNoShape">
+                          <a:avLst/>
+                        </a:prstTxWarp>
+                        <a:noAutofit/>
+                      </wps:bodyPr>
+                    </wps:wsp>
+                  </a:graphicData>
+                </a:graphic>
+                <wp14:sizeRelV relativeFrom="margin">
+                  <wp14:pctHeight>0</wp14:pctHeight>
+                </wp14:sizeRelV>
+              </wp:anchor>
+            </w:drawing>
+          </mc:Choice>
+          <mc:Fallback>
+            <w:pict>
+              <v:shape w14:anchorId="4013B345" id="Text Box 63" o:spid="_x0000_s1039" type="#_x0000_t202" style="position:absolute;margin-left:497.6pt;margin-top:10.7pt;width:1in;height:23.05pt;z-index:251739136;visibility:visible;mso-wrap-style:none;mso-height-percent:0;mso-wrap-distance-left:9pt;mso-wrap-distance-top:0;mso-wrap-distance-right:9pt;mso-wrap-distance-bottom:0;mso-position-horizontal:absolute;mso-position-horizontal-relative:text;mso-position-vertical:absolute;mso-position-vertical-relative:text;mso-height-percent:0;mso-height-relative:margin;v-text-anchor:top" o:gfxdata="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" fillcolor="white [3201]" strokeweight=".5pt">
+                <v:textbox>
+                  <w:txbxContent>
+                    <w:p>
+                      <w:r>
+                        <w:t>8</w:t>
+                      </w:r>
+                    </w:p>
+                  </w:txbxContent>
+                </v:textbox>
+              </v:shape>
+            </w:pict>
+          </mc:Fallback>
+        </mc:AlternateContent>
+      </w:r>
+      <w:r>
+        <w:rPr>
+          <w:rFonts w:ascii="Tahoma" w:hAnsi="Tahoma" w:cs="Tahoma"/>
+          <w:b/>
+          <w:bCs/>
+          <w:noProof/>
+          <w:color w:val="0000FF"/>
+          <w:sz w:val="24"/>
+          <w:szCs w:val="24"/>
+          <w:lang w:eastAsia="en-AU"/>
+        </w:rPr>
+        <mc:AlternateContent>
+          <mc:Choice Requires="wps">
+            <w:drawing>
+              <wp:anchor distT="0" distB="0" distL="114300" distR="114300" simplePos="0" relativeHeight="251735040" behindDoc="0" locked="0" layoutInCell="1" allowOverlap="1" wp14:anchorId="46AAA777" wp14:editId="2B3B7BD1">
+                <wp:simplePos x="0" y="0"/>
+                <wp:positionH relativeFrom="column">
+                  <wp:posOffset>6706667</wp:posOffset>
+                </wp:positionH>
+                <wp:positionV relativeFrom="paragraph">
+                  <wp:posOffset>347345</wp:posOffset>
+                </wp:positionV>
+                <wp:extent cx="520903" cy="45719"/>
+                <wp:effectExtent l="0" t="38100" r="50800" b="88265"/>
+                <wp:wrapNone/>
+                <wp:docPr id="61" name="Straight Arrow Connector 61"/>
+                <wp:cNvGraphicFramePr/>
+                <a:graphic xmlns:a="http://schemas.openxmlformats.org/drawingml/2006/main">
+                  <a:graphicData uri="http://schemas.microsoft.com/office/word/2010/wordprocessingShape">
+                    <wps:wsp>
+                      <wps:cNvCnPr/>
+                      <wps:spPr>
+                        <a:xfrm>
+                          <a:off x="0" y="0"/>
+                          <a:ext cx="520903" cy="45719"/>
+                        </a:xfrm>
+                        <a:prstGeom prst="straightConnector1">
+                          <a:avLst/>
+                        </a:prstGeom>
+                        <a:ln>
+                          <a:tailEnd type="triangle"/>
+                        </a:ln>
+                      </wps:spPr>
+                      <wps:style>
+                        <a:lnRef idx="1">
+                          <a:schemeClr val="dk1"/>
+                        </a:lnRef>
+                        <a:fillRef idx="0">
+                          <a:schemeClr val="dk1"/>
+                        </a:fillRef>
+                        <a:effectRef idx="0">
+                          <a:schemeClr val="dk1"/>
+                        </a:effectRef>
+                        <a:fontRef idx="minor">
+                          <a:schemeClr val="tx1"/>
+                        </a:fontRef>
+                      </wps:style>
+                      <wps:bodyPr/>
+                    </wps:wsp>
+                  </a:graphicData>
+                </a:graphic>
+                <wp14:sizeRelH relativeFrom="margin">
+                  <wp14:pctWidth>0</wp14:pctWidth>
+                </wp14:sizeRelH>
+                <wp14:sizeRelV relativeFrom="margin">
+                  <wp14:pctHeight>0</wp14:pctHeight>
+                </wp14:sizeRelV>
+              </wp:anchor>
+            </w:drawing>
+          </mc:Choice>
+          <mc:Fallback>
+            <w:pict>
+              <v:shape w14:anchorId="2DD3CF66" id="Straight Arrow Connector 61" o:spid="_x0000_s1026" type="#_x0000_t32" style="position:absolute;margin-left:528.1pt;margin-top:27.35pt;width:41pt;height:3.6pt;z-index:251735040;visibility:visible;mso-wrap-style:square;mso-width-percent:0;mso-height-percent:0;mso-wrap-distance-left:9pt;mso-wrap-distance-top:0;mso-wrap-distance-right:9pt;mso-wrap-distance-bottom:0;mso-position-horizontal:absolute;mso-position-horizontal-relative:text;mso-position-vertical:absolute;mso-position-vertical-relative:text;mso-width-percent:0;mso-height-percent:0;mso-width-relative:margin;mso-height-relative:margin" o:gfxdata="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" strokecolor="black [3200]" strokeweight=".5pt">
+                <v:stroke endarrow="block" joinstyle="miter"/>
+              </v:shape>
+            </w:pict>
+          </mc:Fallback>
+        </mc:AlternateContent>
+      </w:r>
       <w:r>
         <w:rPr>
           <w:rFonts w:ascii="Tahoma" w:hAnsi="Tahoma" w:cs="Tahoma"/>
@@ -5408,7 +5755,7 @@
           </mc:Choice>
           <mc:Fallback>
             <w:pict>
-              <v:shape w14:anchorId="5BF4292D" id="Text Box 59" o:spid="_x0000_s1038" type="#_x0000_t202" style="position:absolute;margin-left:200.15pt;margin-top:151.8pt;width:1in;height:23.05pt;z-index:251732992;visibility:visible;mso-wrap-style:none;mso-height-percent:0;mso-wrap-distance-left:9pt;mso-wrap-distance-top:0;mso-wrap-distance-right:9pt;mso-wrap-distance-bottom:0;mso-position-horizontal:absolute;mso-position-horizontal-relative:text;mso-position-vertical:absolute;mso-position-vertical-relative:text;mso-height-percent:0;mso-height-relative:margin;v-text-anchor:top" o:gfxdata="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" fillcolor="white [3201]" strokeweight=".5pt">
+              <v:shape w14:anchorId="5BF4292D" id="Text Box 59" o:spid="_x0000_s1040" type="#_x0000_t202" style="position:absolute;margin-left:200.15pt;margin-top:151.8pt;width:1in;height:23.05pt;z-index:251732992;visibility:visible;mso-wrap-style:none;mso-height-percent:0;mso-wrap-distance-left:9pt;mso-wrap-distance-top:0;mso-wrap-distance-right:9pt;mso-wrap-distance-bottom:0;mso-position-horizontal:absolute;mso-position-horizontal-relative:text;mso-position-vertical:absolute;mso-position-vertical-relative:text;mso-height-percent:0;mso-height-relative:margin;v-text-anchor:top" o:gfxdata="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" fillcolor="white [3201]" strokeweight=".5pt">
                 <v:textbox>
                   <w:txbxContent>
                     <w:p>
@@ -5576,7 +5923,7 @@
           </mc:Choice>
           <mc:Fallback>
             <w:pict>
-              <v:shape w14:anchorId="79A60669" id="Text Box 58" o:spid="_x0000_s1039" type="#_x0000_t202" style="position:absolute;margin-left:42.05pt;margin-top:162.75pt;width:1in;height:23.05pt;z-index:251730944;visibility:visible;mso-wrap-style:none;mso-height-percent:0;mso-wrap-distance-left:9pt;mso-wrap-distance-top:0;mso-wrap-distance-right:9pt;mso-wrap-distance-bottom:0;mso-position-horizontal:absolute;mso-position-horizontal-relative:text;mso-position-vertical:absolute;mso-position-vertical-relative:text;mso-height-percent:0;mso-height-relative:margin;v-text-anchor:top" o:gfxdata="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" fillcolor="white [3201]" strokeweight=".5pt">
+              <v:shape w14:anchorId="79A60669" id="Text Box 58" o:spid="_x0000_s1041" type="#_x0000_t202" style="position:absolute;margin-left:42.05pt;margin-top:162.75pt;width:1in;height:23.05pt;z-index:251730944;visibility:visible;mso-wrap-style:none;mso-height-percent:0;mso-wrap-distance-left:9pt;mso-wrap-distance-top:0;mso-wrap-distance-right:9pt;mso-wrap-distance-bottom:0;mso-position-horizontal:absolute;mso-position-horizontal-relative:text;mso-position-vertical:absolute;mso-position-vertical-relative:text;mso-height-percent:0;mso-height-relative:margin;v-text-anchor:top" o:gfxdata="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" fillcolor="white [3201]" strokeweight=".5pt">
                 <v:textbox>
                   <w:txbxContent>
                     <w:p>
@@ -5665,7 +6012,7 @@
           </mc:Choice>
           <mc:Fallback>
             <w:pict>
-              <v:shape w14:anchorId="2674480C" id="Text Box 57" o:spid="_x0000_s1040" type="#_x0000_t202" style="position:absolute;margin-left:153.2pt;margin-top:64.85pt;width:1in;height:23.05pt;z-index:251728896;visibility:visible;mso-wrap-style:none;mso-height-percent:0;mso-wrap-distance-left:9pt;mso-wrap-distance-top:0;mso-wrap-distance-right:9pt;mso-wrap-distance-bottom:0;mso-position-horizontal:absolute;mso-position-horizontal-relative:text;mso-position-vertical:absolute;mso-position-vertical-relative:text;mso-height-percent:0;mso-height-relative:margin;v-text-anchor:top" o:gfxdata="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" fillcolor="white [3201]" strokeweight=".5pt">
+              <v:shape w14:anchorId="2674480C" id="Text Box 57" o:spid="_x0000_s1042" type="#_x0000_t202" style="position:absolute;margin-left:153.2pt;margin-top:64.85pt;width:1in;height:23.05pt;z-index:251728896;visibility:visible;mso-wrap-style:none;mso-height-percent:0;mso-wrap-distance-left:9pt;mso-wrap-distance-top:0;mso-wrap-distance-right:9pt;mso-wrap-distance-bottom:0;mso-position-horizontal:absolute;mso-position-horizontal-relative:text;mso-position-vertical:absolute;mso-position-vertical-relative:text;mso-height-percent:0;mso-height-relative:margin;v-text-anchor:top" o:gfxdata="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" fillcolor="white [3201]" strokeweight=".5pt">
                 <v:textbox>
                   <w:txbxContent>
                     <w:p>
@@ -5754,7 +6101,7 @@
           </mc:Choice>
           <mc:Fallback>
             <w:pict>
-              <v:shape w14:anchorId="34631948" id="Text Box 56" o:spid="_x0000_s1041" type="#_x0000_t202" style="position:absolute;margin-left:97.9pt;margin-top:62.55pt;width:1in;height:23.05pt;z-index:251726848;visibility:visible;mso-wrap-style:none;mso-height-percent:0;mso-wrap-distance-left:9pt;mso-wrap-distance-top:0;mso-wrap-distance-right:9pt;mso-wrap-distance-bottom:0;mso-position-horizontal:absolute;mso-position-horizontal-relative:text;mso-position-vertical:absolute;mso-position-vertical-relative:text;mso-height-percent:0;mso-height-relative:margin;v-text-anchor:top" o:gfxdata="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" fillcolor="white [3201]" strokeweight=".5pt">
+              <v:shape w14:anchorId="34631948" id="Text Box 56" o:spid="_x0000_s1043" type="#_x0000_t202" style="position:absolute;margin-left:97.9pt;margin-top:62.55pt;width:1in;height:23.05pt;z-index:251726848;visibility:visible;mso-wrap-style:none;mso-height-percent:0;mso-wrap-distance-left:9pt;mso-wrap-distance-top:0;mso-wrap-distance-right:9pt;mso-wrap-distance-bottom:0;mso-position-horizontal:absolute;mso-position-horizontal-relative:text;mso-position-vertical:absolute;mso-position-vertical-relative:text;mso-height-percent:0;mso-height-relative:margin;v-text-anchor:top" o:gfxdata="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" fillcolor="white [3201]" strokeweight=".5pt">
                 <v:textbox>
                   <w:txbxContent>
                     <w:p>
@@ -5843,7 +6190,7 @@
           </mc:Choice>
           <mc:Fallback>
             <w:pict>
-              <v:shape w14:anchorId="49CDB326" id="Text Box 55" o:spid="_x0000_s1042" type="#_x0000_t202" style="position:absolute;margin-left:197.2pt;margin-top:4.35pt;width:1in;height:23.05pt;z-index:251724800;visibility:visible;mso-wrap-style:none;mso-height-percent:0;mso-wrap-distance-left:9pt;mso-wrap-distance-top:0;mso-wrap-distance-right:9pt;mso-wrap-distance-bottom:0;mso-position-horizontal:absolute;mso-position-horizontal-relative:text;mso-position-vertical:absolute;mso-position-vertical-relative:text;mso-height-percent:0;mso-height-relative:margin;v-text-anchor:top" o:gfxdata="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" fillcolor="white [3201]" strokeweight=".5pt">
+              <v:shape w14:anchorId="49CDB326" id="Text Box 55" o:spid="_x0000_s1044" type="#_x0000_t202" style="position:absolute;margin-left:197.2pt;margin-top:4.35pt;width:1in;height:23.05pt;z-index:251724800;visibility:visible;mso-wrap-style:none;mso-height-percent:0;mso-wrap-distance-left:9pt;mso-wrap-distance-top:0;mso-wrap-distance-right:9pt;mso-wrap-distance-bottom:0;mso-position-horizontal:absolute;mso-position-horizontal-relative:text;mso-position-vertical:absolute;mso-position-vertical-relative:text;mso-height-percent:0;mso-height-relative:margin;v-text-anchor:top" o:gfxdata="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" fillcolor="white [3201]" strokeweight=".5pt">
                 <v:textbox>
                   <w:txbxContent>
                     <w:p>
@@ -5932,7 +6279,7 @@
           </mc:Choice>
           <mc:Fallback>
             <w:pict>
-              <v:shape w14:anchorId="02C45863" id="Text Box 54" o:spid="_x0000_s1043" type="#_x0000_t202" style="position:absolute;margin-left:149.2pt;margin-top:6.7pt;width:1in;height:23.05pt;z-index:251722752;visibility:visible;mso-wrap-style:none;mso-height-percent:0;mso-wrap-distance-left:9pt;mso-wrap-distance-top:0;mso-wrap-distance-right:9pt;mso-wrap-distance-bottom:0;mso-position-horizontal:absolute;mso-position-horizontal-relative:text;mso-position-vertical:absolute;mso-position-vertical-relative:text;mso-height-percent:0;mso-height-relative:margin;v-text-anchor:top" o:gfxdata="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" fillcolor="white [3201]" strokeweight=".5pt">
+              <v:shape w14:anchorId="02C45863" id="Text Box 54" o:spid="_x0000_s1045" type="#_x0000_t202" style="position:absolute;margin-left:149.2pt;margin-top:6.7pt;width:1in;height:23.05pt;z-index:251722752;visibility:visible;mso-wrap-style:none;mso-height-percent:0;mso-wrap-distance-left:9pt;mso-wrap-distance-top:0;mso-wrap-distance-right:9pt;mso-wrap-distance-bottom:0;mso-position-horizontal:absolute;mso-position-horizontal-relative:text;mso-position-vertical:absolute;mso-position-vertical-relative:text;mso-height-percent:0;mso-height-relative:margin;v-text-anchor:top" o:gfxdata="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" fillcolor="white [3201]" strokeweight=".5pt">
                 <v:textbox>
                   <w:txbxContent>
                     <w:p>
@@ -6147,6 +6494,11 @@
       </w:r>
     </w:p>
     <w:p>
+      <w:r>
+        <w:t>Fig 10: whole Autofill guide</w:t>
+      </w:r>
+    </w:p>
+    <w:p>
       <w:pPr>
         <w:pStyle w:val="ListParagraph"/>
         <w:numPr>
@@ -6277,12 +6629,7 @@
         <w:t>:</w:t>
       </w:r>
       <w:r>
-        <w:t xml:space="preserve"> Automatically collects releva</w:t>
-      </w:r>
-      <w:bookmarkStart w:id="0" w:name="_GoBack"/>
-      <w:bookmarkEnd w:id="0"/>
-      <w:r>
-        <w:t>nt information and places it in EOD report and monthly sales document.</w:t>
+        <w:t xml:space="preserve"> Automatically collects relevant information and places it in EOD report and monthly sales document.</w:t>
       </w:r>
     </w:p>
     <w:p>
@@ -6345,13 +6692,70 @@
         <w:t>Only update EOD:</w:t>
       </w:r>
       <w:r>
-        <w:t xml:space="preserve"> If something goes wrong with monthly stats and you have to fix it manually, run this to only update EOD </w:t>
-      </w:r>
-      <w:proofErr w:type="spellStart"/>
-      <w:r>
-        <w:t>document.</w:t>
-      </w:r>
-      <w:proofErr w:type="spellEnd"/>
+        <w:t xml:space="preserve"> If something goes wrong with monthly stats and you have to fix it manually, run this to only update EOD document.</w:t>
+      </w:r>
+    </w:p>
+    <w:p>
+      <w:pPr>
+        <w:pStyle w:val="ListParagraph"/>
+        <w:numPr>
+          <w:ilvl w:val="0"/>
+          <w:numId w:val="7"/>
+        </w:numPr>
+        <w:rPr>
+          <w:u w:val="single"/>
+        </w:rPr>
+      </w:pPr>
+      <w:r>
+        <w:rPr>
+          <w:u w:val="single"/>
+        </w:rPr>
+        <w:t>Door Count:</w:t>
+      </w:r>
+      <w:r>
+        <w:t xml:space="preserve"> </w:t>
+      </w:r>
+      <w:r>
+        <w:t xml:space="preserve"> Type in today</w:t>
+      </w:r>
+      <w:r>
+        <w:t>’</w:t>
+      </w:r>
+      <w:r>
+        <w:t>s door count.</w:t>
+      </w:r>
+    </w:p>
+    <w:p>
+      <w:pPr>
+        <w:pStyle w:val="ListParagraph"/>
+        <w:numPr>
+          <w:ilvl w:val="0"/>
+          <w:numId w:val="7"/>
+        </w:numPr>
+        <w:rPr>
+          <w:u w:val="single"/>
+        </w:rPr>
+      </w:pPr>
+      <w:r>
+        <w:rPr>
+          <w:u w:val="single"/>
+        </w:rPr>
+        <w:lastRenderedPageBreak/>
+        <w:t>Salesperson Names:</w:t>
+      </w:r>
+      <w:r>
+        <w:t xml:space="preserve"> Insert the </w:t>
+      </w:r>
+      <w:r>
+        <w:rPr>
+          <w:i/>
+          <w:iCs/>
+        </w:rPr>
+        <w:t>Full</w:t>
+      </w:r>
+      <w:r>
+        <w:t xml:space="preserve"> salesperson name here. Can be found using the “F10” change salesperson menu in POS or through the salesperson data found in Back Office.</w:t>
+      </w:r>
     </w:p>
     <w:p>
       <w:pPr>
@@ -6374,28 +6778,143 @@
         <w:rPr>
           <w:u w:val="single"/>
         </w:rPr>
-        <w:t>Door Count:</w:t>
+        <w:t>Friedman name:</w:t>
+      </w:r>
+      <w:r>
+        <w:t xml:space="preserve"> Is automatically populated when </w:t>
+      </w:r>
+      <w:r>
+        <w:rPr>
+          <w:b/>
+          <w:bCs/>
+        </w:rPr>
+        <w:t>#</w:t>
+      </w:r>
+      <w:r>
+        <w:rPr>
+          <w:b/>
+          <w:bCs/>
+        </w:rPr>
+        <w:t>4</w:t>
       </w:r>
       <w:r>
         <w:t xml:space="preserve"> </w:t>
       </w:r>
       <w:r>
-        <w:t xml:space="preserve"> Type in today</w:t>
-      </w:r>
-      <w:r>
-        <w:t>’</w:t>
-      </w:r>
-      <w:r>
-        <w:t>s door count.</w:t>
-      </w:r>
-    </w:p>
-    <w:p/>
+        <w:t>(Refresh Friedman Names)</w:t>
+      </w:r>
+      <w:r>
+        <w:rPr>
+          <w:i/>
+          <w:iCs/>
+        </w:rPr>
+        <w:t xml:space="preserve"> </w:t>
+      </w:r>
+      <w:r>
+        <w:t>is pressed.</w:t>
+      </w:r>
+      <w:r>
+        <w:t xml:space="preserve"> </w:t>
+      </w:r>
+      <w:r>
+        <w:rPr>
+          <w:b/>
+          <w:bCs/>
+        </w:rPr>
+        <w:t>Note:</w:t>
+      </w:r>
+      <w:r>
+        <w:t xml:space="preserve"> This can not be edited through the autofill document.</w:t>
+      </w:r>
+    </w:p>
     <w:p>
       <w:pPr>
         <w:pStyle w:val="Title"/>
         <w:jc w:val="center"/>
       </w:pPr>
       <w:r>
+        <w:lastRenderedPageBreak/>
+        <w:t>Other features</w:t>
+      </w:r>
+    </w:p>
+    <w:p/>
+    <w:p>
+      <w:r>
+        <w:rPr>
+          <w:noProof/>
+        </w:rPr>
+        <w:drawing>
+          <wp:inline distT="0" distB="0" distL="0" distR="0" wp14:anchorId="1BC47BF5" wp14:editId="7B132268">
+            <wp:extent cx="5486400" cy="1502797"/>
+            <wp:effectExtent l="0" t="0" r="0" b="2540"/>
+            <wp:docPr id="5" name="Picture 5"/>
+            <wp:cNvGraphicFramePr>
+              <a:graphicFrameLocks xmlns:a="http://schemas.openxmlformats.org/drawingml/2006/main" noChangeAspect="1"/>
+            </wp:cNvGraphicFramePr>
+            <a:graphic xmlns:a="http://schemas.openxmlformats.org/drawingml/2006/main">
+              <a:graphicData uri="http://schemas.openxmlformats.org/drawingml/2006/picture">
+                <pic:pic xmlns:pic="http://schemas.openxmlformats.org/drawingml/2006/picture">
+                  <pic:nvPicPr>
+                    <pic:cNvPr id="1" name=""/>
+                    <pic:cNvPicPr/>
+                  </pic:nvPicPr>
+                  <pic:blipFill>
+                    <a:blip r:embed="rId22"/>
+                    <a:stretch>
+                      <a:fillRect/>
+                    </a:stretch>
+                  </pic:blipFill>
+                  <pic:spPr>
+                    <a:xfrm>
+                      <a:off x="0" y="0"/>
+                      <a:ext cx="5541559" cy="1517906"/>
+                    </a:xfrm>
+                    <a:prstGeom prst="rect">
+                      <a:avLst/>
+                    </a:prstGeom>
+                  </pic:spPr>
+                </pic:pic>
+              </a:graphicData>
+            </a:graphic>
+          </wp:inline>
+        </w:drawing>
+      </w:r>
+    </w:p>
+    <w:p>
+      <w:r>
+        <w:t>Fig 11: Backup Feature</w:t>
+      </w:r>
+    </w:p>
+    <w:p>
+      <w:r>
+        <w:t xml:space="preserve">When “Auto-Fill” is pressed, a backup is created and put in the “Backup” folder. If this is the first time, the folder will be created. </w:t>
+      </w:r>
+    </w:p>
+    <w:p>
+      <w:r>
+        <w:rPr>
+          <w:b/>
+          <w:bCs/>
+        </w:rPr>
+        <w:t>NOTE:</w:t>
+      </w:r>
+      <w:r>
+        <w:t xml:space="preserve"> Anything in this folder will be deleted after 7 days.</w:t>
+      </w:r>
+    </w:p>
+    <w:p/>
+    <w:p>
+      <w:r>
+        <w:br w:type="page"/>
+      </w:r>
+    </w:p>
+    <w:p>
+      <w:pPr>
+        <w:pStyle w:val="Title"/>
+        <w:jc w:val="center"/>
+      </w:pPr>
+      <w:r>
+        <w:lastRenderedPageBreak/>
         <w:t>Troubleshooting</w:t>
       </w:r>
     </w:p>
@@ -6430,23 +6949,21 @@
           <w:i/>
           <w:iCs/>
         </w:rPr>
-        <w:t xml:space="preserve">Message box stating </w:t>
-      </w:r>
-      <w:proofErr w:type="spellStart"/>
+        <w:t>Message box stating Sales</w:t>
+      </w:r>
       <w:r>
         <w:rPr>
           <w:i/>
           <w:iCs/>
         </w:rPr>
-        <w:t>SalesPerson</w:t>
-      </w:r>
-      <w:proofErr w:type="spellEnd"/>
+        <w:t>p</w:t>
+      </w:r>
       <w:r>
         <w:rPr>
           <w:i/>
           <w:iCs/>
         </w:rPr>
-        <w:t xml:space="preserve"> date is incorrect</w:t>
+        <w:t>erson date is incorrect</w:t>
       </w:r>
     </w:p>
     <w:p>
@@ -6657,6 +7174,146 @@
       <w:r>
         <w:t>Make sure the salesperson’s name is exactly the same as what it appears in POS/salesperson sales sheet.</w:t>
       </w:r>
+    </w:p>
+    <w:p>
+      <w:r>
+        <w:br w:type="page"/>
+      </w:r>
+    </w:p>
+    <w:p>
+      <w:pPr>
+        <w:pStyle w:val="Title"/>
+        <w:jc w:val="center"/>
+      </w:pPr>
+      <w:r>
+        <w:lastRenderedPageBreak/>
+        <w:t>Version changes</w:t>
+      </w:r>
+    </w:p>
+    <w:p>
+      <w:pPr>
+        <w:rPr>
+          <w:i/>
+          <w:iCs/>
+        </w:rPr>
+      </w:pPr>
+      <w:r>
+        <w:rPr>
+          <w:i/>
+          <w:iCs/>
+        </w:rPr>
+        <w:t>V1.00:</w:t>
+      </w:r>
+    </w:p>
+    <w:p>
+      <w:pPr>
+        <w:pStyle w:val="ListParagraph"/>
+        <w:numPr>
+          <w:ilvl w:val="0"/>
+          <w:numId w:val="3"/>
+        </w:numPr>
+      </w:pPr>
+      <w:r>
+        <w:t>First release.</w:t>
+      </w:r>
+    </w:p>
+    <w:p>
+      <w:pPr>
+        <w:rPr>
+          <w:i/>
+          <w:iCs/>
+        </w:rPr>
+      </w:pPr>
+      <w:r>
+        <w:rPr>
+          <w:i/>
+          <w:iCs/>
+        </w:rPr>
+        <w:t>V1.01:</w:t>
+      </w:r>
+    </w:p>
+    <w:p>
+      <w:pPr>
+        <w:pStyle w:val="ListParagraph"/>
+        <w:numPr>
+          <w:ilvl w:val="0"/>
+          <w:numId w:val="3"/>
+        </w:numPr>
+      </w:pPr>
+      <w:r>
+        <w:t>Updated autofill to accept Door count.</w:t>
+      </w:r>
+    </w:p>
+    <w:p>
+      <w:pPr>
+        <w:pStyle w:val="ListParagraph"/>
+        <w:numPr>
+          <w:ilvl w:val="0"/>
+          <w:numId w:val="3"/>
+        </w:numPr>
+      </w:pPr>
+      <w:r>
+        <w:t>Fix bug where workbooks would be reopened every time “Auto-Fill” was pressed.</w:t>
+      </w:r>
+    </w:p>
+    <w:p>
+      <w:r>
+        <w:rPr>
+          <w:i/>
+          <w:iCs/>
+        </w:rPr>
+        <w:t>V1.02:</w:t>
+      </w:r>
+    </w:p>
+    <w:p>
+      <w:pPr>
+        <w:pStyle w:val="ListParagraph"/>
+        <w:numPr>
+          <w:ilvl w:val="0"/>
+          <w:numId w:val="3"/>
+        </w:numPr>
+      </w:pPr>
+      <w:r>
+        <w:t>Speed optimisations.</w:t>
+      </w:r>
+    </w:p>
+    <w:p>
+      <w:pPr>
+        <w:pStyle w:val="ListParagraph"/>
+        <w:numPr>
+          <w:ilvl w:val="0"/>
+          <w:numId w:val="3"/>
+        </w:numPr>
+      </w:pPr>
+      <w:r>
+        <w:t>Files in “Backup” are now deleted after seven days.</w:t>
+      </w:r>
+    </w:p>
+    <w:p>
+      <w:pPr>
+        <w:pStyle w:val="ListParagraph"/>
+        <w:numPr>
+          <w:ilvl w:val="0"/>
+          <w:numId w:val="3"/>
+        </w:numPr>
+      </w:pPr>
+      <w:r>
+        <w:t>Fixed a significant bug.</w:t>
+      </w:r>
+    </w:p>
+    <w:p>
+      <w:pPr>
+        <w:pStyle w:val="ListParagraph"/>
+        <w:numPr>
+          <w:ilvl w:val="0"/>
+          <w:numId w:val="3"/>
+        </w:numPr>
+      </w:pPr>
+      <w:r>
+        <w:t>At end of month, current document is sent to an archive and replaced with a new one.</w:t>
+      </w:r>
+      <w:bookmarkStart w:id="0" w:name="_GoBack"/>
+      <w:bookmarkEnd w:id="0"/>
     </w:p>
     <w:sectPr>
       <w:pgSz w:w="11906" w:h="16838"/>
@@ -8182,7 +8839,7 @@
 </file>
 
 <file path=customXml/itemProps1.xml><?xml version="1.0" encoding="utf-8"?>
-<ds:datastoreItem xmlns:ds="http://schemas.openxmlformats.org/officeDocument/2006/customXml" ds:itemID="{5D3E4644-5635-4C43-B7B9-17A7C090D0CF}">
+<ds:datastoreItem xmlns:ds="http://schemas.openxmlformats.org/officeDocument/2006/customXml" ds:itemID="{7924CA3E-CCEE-4D70-B91B-4B04EE650139}">
   <ds:schemaRefs>
     <ds:schemaRef ds:uri="http://schemas.openxmlformats.org/officeDocument/2006/bibliography"/>
   </ds:schemaRefs>

</xml_diff>

<commit_message>
V1.05: Monthly states now saved weekly and uploaded to email
</commit_message>
<xml_diff>
--- a/Documentaion.docx
+++ b/Documentaion.docx
@@ -7037,7 +7037,13 @@
         <w:t>Note:</w:t>
       </w:r>
       <w:r>
-        <w:t xml:space="preserve"> This can not be edited through the autofill document.</w:t>
+        <w:t xml:space="preserve"> This </w:t>
+      </w:r>
+      <w:r>
+        <w:t>can not</w:t>
+      </w:r>
+      <w:r>
+        <w:t xml:space="preserve"> be edited through the autofill document.</w:t>
       </w:r>
     </w:p>
     <w:p>
@@ -7122,6 +7128,21 @@
       </w:r>
     </w:p>
     <w:p>
+      <w:pPr>
+        <w:rPr>
+          <w:b/>
+          <w:bCs/>
+        </w:rPr>
+      </w:pPr>
+      <w:r>
+        <w:rPr>
+          <w:b/>
+          <w:bCs/>
+        </w:rPr>
+        <w:t>END of MONTH:</w:t>
+      </w:r>
+    </w:p>
+    <w:p>
       <w:r>
         <w:rPr>
           <w:noProof/>
@@ -7223,7 +7244,17 @@
       </w:r>
     </w:p>
     <w:p>
-      <w:r>
+      <w:pPr>
+        <w:rPr>
+          <w:b/>
+          <w:bCs/>
+        </w:rPr>
+      </w:pPr>
+      <w:r>
+        <w:rPr>
+          <w:b/>
+          <w:bCs/>
+        </w:rPr>
         <w:t>EOD REPORT:</w:t>
       </w:r>
     </w:p>
@@ -7371,16 +7402,6 @@
       <w:r>
         <w:t xml:space="preserve"> Shows the latest version of the Monthly Stats that was tested working.</w:t>
       </w:r>
-    </w:p>
-    <w:p>
-      <w:r>
-        <w:t>END OF MONTH:</w:t>
-      </w:r>
-    </w:p>
-    <w:p>
-      <w:r>
-        <w:t xml:space="preserve">At the end of the month, the program will automatically save and move the current </w:t>
-      </w:r>
       <w:r>
         <w:br w:type="page"/>
       </w:r>
@@ -7649,7 +7670,17 @@
         </w:numPr>
       </w:pPr>
       <w:r>
-        <w:t>Make sure the salesperson’s name is exactly the same as what it appears in POS/salesperson sales sheet.</w:t>
+        <w:t xml:space="preserve">Make sure the salesperson’s name is </w:t>
+      </w:r>
+      <w:r>
+        <w:rPr>
+          <w:b/>
+          <w:bCs/>
+        </w:rPr>
+        <w:t>exactly</w:t>
+      </w:r>
+      <w:r>
+        <w:t xml:space="preserve"> the same as what it appears in POS/salesperson sales sheet.</w:t>
       </w:r>
     </w:p>
     <w:p>
@@ -7901,8 +7932,6 @@
       <w:r>
         <w:t xml:space="preserve">and Area managers name </w:t>
       </w:r>
-      <w:bookmarkStart w:id="0" w:name="_GoBack"/>
-      <w:bookmarkEnd w:id="0"/>
       <w:r>
         <w:t>will be copied over to the blank document at end of month</w:t>
       </w:r>
@@ -7927,6 +7956,47 @@
       <w:r>
         <w:t>.</w:t>
       </w:r>
+    </w:p>
+    <w:p>
+      <w:r>
+        <w:rPr>
+          <w:i/>
+          <w:iCs/>
+        </w:rPr>
+        <w:t xml:space="preserve">V1.05: </w:t>
+      </w:r>
+      <w:r>
+        <w:t>(04/02/2020)</w:t>
+      </w:r>
+    </w:p>
+    <w:p>
+      <w:pPr>
+        <w:pStyle w:val="ListParagraph"/>
+        <w:numPr>
+          <w:ilvl w:val="0"/>
+          <w:numId w:val="3"/>
+        </w:numPr>
+      </w:pPr>
+      <w:r>
+        <w:t>Fixed bug where door count would be lost if monthly wasn’t manually saved after pressing autofill</w:t>
+      </w:r>
+    </w:p>
+    <w:p>
+      <w:pPr>
+        <w:pStyle w:val="ListParagraph"/>
+        <w:numPr>
+          <w:ilvl w:val="0"/>
+          <w:numId w:val="3"/>
+        </w:numPr>
+      </w:pPr>
+      <w:r>
+        <w:t>Every Sunday, monthly stats are saved as “&lt;STORE NAME&gt; Master Monthly Stats &lt;MONTH&gt; &lt;YEAR&gt;”</w:t>
+      </w:r>
+      <w:r>
+        <w:t xml:space="preserve"> and uploaded as a separate email.</w:t>
+      </w:r>
+      <w:bookmarkStart w:id="0" w:name="_GoBack"/>
+      <w:bookmarkEnd w:id="0"/>
     </w:p>
     <w:sectPr>
       <w:pgSz w:w="11906" w:h="16838"/>
@@ -9452,7 +9522,7 @@
 </file>
 
 <file path=customXml/itemProps1.xml><?xml version="1.0" encoding="utf-8"?>
-<ds:datastoreItem xmlns:ds="http://schemas.openxmlformats.org/officeDocument/2006/customXml" ds:itemID="{C914BDDE-410B-4D28-9C40-8FA443676A5F}">
+<ds:datastoreItem xmlns:ds="http://schemas.openxmlformats.org/officeDocument/2006/customXml" ds:itemID="{B0B6B300-56E1-4D70-BA9B-E94289DC8BB0}">
   <ds:schemaRefs>
     <ds:schemaRef ds:uri="http://schemas.openxmlformats.org/officeDocument/2006/bibliography"/>
   </ds:schemaRefs>

</xml_diff>

<commit_message>
Added code to automate weekly major sales
</commit_message>
<xml_diff>
--- a/Documentaion.docx
+++ b/Documentaion.docx
@@ -39,6 +39,9 @@
       <w:pPr>
         <w:jc w:val="center"/>
       </w:pPr>
+      <w:r>
+        <w:t>V1.06</w:t>
+      </w:r>
       <w:r>
         <w:br w:type="page"/>
       </w:r>
@@ -7994,6 +7997,50 @@
       </w:r>
       <w:r>
         <w:t xml:space="preserve"> and uploaded as a separate email.</w:t>
+      </w:r>
+    </w:p>
+    <w:p>
+      <w:r>
+        <w:rPr>
+          <w:i/>
+          <w:iCs/>
+        </w:rPr>
+        <w:t xml:space="preserve">V1.06: </w:t>
+      </w:r>
+      <w:r>
+        <w:t>(11/03/2020)</w:t>
+      </w:r>
+    </w:p>
+    <w:p>
+      <w:pPr>
+        <w:pStyle w:val="ListParagraph"/>
+        <w:numPr>
+          <w:ilvl w:val="0"/>
+          <w:numId w:val="3"/>
+        </w:numPr>
+        <w:rPr>
+          <w:i/>
+          <w:iCs/>
+        </w:rPr>
+      </w:pPr>
+      <w:r>
+        <w:t>Changed name so that “Monthly Master Stats” is now just “Monthly Stats”</w:t>
+      </w:r>
+    </w:p>
+    <w:p>
+      <w:pPr>
+        <w:pStyle w:val="ListParagraph"/>
+        <w:numPr>
+          <w:ilvl w:val="0"/>
+          <w:numId w:val="3"/>
+        </w:numPr>
+        <w:rPr>
+          <w:i/>
+          <w:iCs/>
+        </w:rPr>
+      </w:pPr>
+      <w:r>
+        <w:t>Added code so that major sales would be automated, along with past monthly major sales.</w:t>
       </w:r>
       <w:bookmarkStart w:id="0" w:name="_GoBack"/>
       <w:bookmarkEnd w:id="0"/>
@@ -9522,7 +9569,7 @@
 </file>
 
 <file path=customXml/itemProps1.xml><?xml version="1.0" encoding="utf-8"?>
-<ds:datastoreItem xmlns:ds="http://schemas.openxmlformats.org/officeDocument/2006/customXml" ds:itemID="{B0B6B300-56E1-4D70-BA9B-E94289DC8BB0}">
+<ds:datastoreItem xmlns:ds="http://schemas.openxmlformats.org/officeDocument/2006/customXml" ds:itemID="{CC47F918-BED7-4C13-BD72-A03A9A423239}">
   <ds:schemaRefs>
     <ds:schemaRef ds:uri="http://schemas.openxmlformats.org/officeDocument/2006/bibliography"/>
   </ds:schemaRefs>

</xml_diff>

<commit_message>
fixed bug where major sales didn't include decimal + description cosmetic changes
</commit_message>
<xml_diff>
--- a/Documentaion.docx
+++ b/Documentaion.docx
@@ -8083,6 +8083,35 @@
       </w:pPr>
       <w:r>
         <w:t>Fixed End of Month routine so that it saves with the correct name.</w:t>
+      </w:r>
+    </w:p>
+    <w:p>
+      <w:r>
+        <w:t>V1.07a: (19/03/2020)</w:t>
+      </w:r>
+    </w:p>
+    <w:p>
+      <w:pPr>
+        <w:pStyle w:val="ListParagraph"/>
+        <w:numPr>
+          <w:ilvl w:val="0"/>
+          <w:numId w:val="3"/>
+        </w:numPr>
+      </w:pPr>
+      <w:r>
+        <w:t>Fixed bug where major sales button wouldn’t include decimal values.</w:t>
+      </w:r>
+    </w:p>
+    <w:p>
+      <w:pPr>
+        <w:pStyle w:val="ListParagraph"/>
+        <w:numPr>
+          <w:ilvl w:val="0"/>
+          <w:numId w:val="3"/>
+        </w:numPr>
+      </w:pPr>
+      <w:r>
+        <w:t>Changed formatting of major sales description to lower case.</w:t>
       </w:r>
       <w:bookmarkStart w:id="0" w:name="_GoBack"/>
       <w:bookmarkEnd w:id="0"/>
@@ -9611,7 +9640,7 @@
 </file>
 
 <file path=customXml/itemProps1.xml><?xml version="1.0" encoding="utf-8"?>
-<ds:datastoreItem xmlns:ds="http://schemas.openxmlformats.org/officeDocument/2006/customXml" ds:itemID="{D195DE55-A33C-4301-A9AD-1A837C6523B6}">
+<ds:datastoreItem xmlns:ds="http://schemas.openxmlformats.org/officeDocument/2006/customXml" ds:itemID="{013501C3-0D15-4EED-9BAC-AA71C4CD0F85}">
   <ds:schemaRefs>
     <ds:schemaRef ds:uri="http://schemas.openxmlformats.org/officeDocument/2006/bibliography"/>
   </ds:schemaRefs>

</xml_diff>

<commit_message>
V1.07c: Added compensation for backoffice date format
</commit_message>
<xml_diff>
--- a/Documentaion.docx
+++ b/Documentaion.docx
@@ -24,8 +24,13 @@
         <w:pStyle w:val="Title"/>
         <w:jc w:val="center"/>
       </w:pPr>
-      <w:r>
-        <w:t xml:space="preserve">Jaycar End </w:t>
+      <w:proofErr w:type="spellStart"/>
+      <w:r>
+        <w:t>Jaycar</w:t>
+      </w:r>
+      <w:proofErr w:type="spellEnd"/>
+      <w:r>
+        <w:t xml:space="preserve"> End </w:t>
       </w:r>
       <w:r>
         <w:t>o</w:t>
@@ -44,6 +49,9 @@
       </w:r>
       <w:r>
         <w:t>7</w:t>
+      </w:r>
+      <w:r>
+        <w:t>c</w:t>
       </w:r>
       <w:r>
         <w:br w:type="page"/>
@@ -486,7 +494,15 @@
     </w:p>
     <w:p>
       <w:r>
-        <w:t xml:space="preserve">This software has not been officially approved or authorised by Jaycar </w:t>
+        <w:t xml:space="preserve">This software has not been officially approved or authorised by </w:t>
+      </w:r>
+      <w:proofErr w:type="spellStart"/>
+      <w:r>
+        <w:t>Jaycar</w:t>
+      </w:r>
+      <w:proofErr w:type="spellEnd"/>
+      <w:r>
+        <w:t xml:space="preserve"> </w:t>
       </w:r>
       <w:r>
         <w:t>n</w:t>
@@ -4647,7 +4663,15 @@
         <w:t>7</w:t>
       </w:r>
       <w:r>
-        <w:t xml:space="preserve">: Are the actual staff names that the sales go under. Under “SalesPerson name” in Fig </w:t>
+        <w:t>: Are the actual staff names that the sales go under. Under “</w:t>
+      </w:r>
+      <w:proofErr w:type="spellStart"/>
+      <w:r>
+        <w:t>SalesPerson</w:t>
+      </w:r>
+      <w:proofErr w:type="spellEnd"/>
+      <w:r>
+        <w:t xml:space="preserve"> name” in Fig </w:t>
       </w:r>
       <w:r>
         <w:t>8</w:t>
@@ -4961,7 +4985,15 @@
         <w:t>has been established, you don’t have to do it again.</w:t>
       </w:r>
       <w:r>
-        <w:t xml:space="preserve"> Now at the EOD all you have to do is:</w:t>
+        <w:t xml:space="preserve"> Now at the EOD all you </w:t>
+      </w:r>
+      <w:proofErr w:type="gramStart"/>
+      <w:r>
+        <w:t>have to</w:t>
+      </w:r>
+      <w:proofErr w:type="gramEnd"/>
+      <w:r>
+        <w:t xml:space="preserve"> do is:</w:t>
       </w:r>
     </w:p>
     <w:p>
@@ -6823,6 +6855,7 @@
           <w:numId w:val="7"/>
         </w:numPr>
       </w:pPr>
+      <w:proofErr w:type="gramStart"/>
       <w:r>
         <w:rPr>
           <w:u w:val="single"/>
@@ -6841,6 +6874,7 @@
         </w:rPr>
         <w:t>fill</w:t>
       </w:r>
+      <w:proofErr w:type="gramEnd"/>
       <w:r>
         <w:rPr>
           <w:u w:val="single"/>
@@ -6911,7 +6945,15 @@
         <w:t>Only update EOD:</w:t>
       </w:r>
       <w:r>
-        <w:t xml:space="preserve"> If something goes wrong with monthly stats and you have to fix it manually, run this to only update EOD document.</w:t>
+        <w:t xml:space="preserve"> If something goes wrong with monthly stats and you </w:t>
+      </w:r>
+      <w:proofErr w:type="gramStart"/>
+      <w:r>
+        <w:t>have to</w:t>
+      </w:r>
+      <w:proofErr w:type="gramEnd"/>
+      <w:r>
+        <w:t xml:space="preserve"> fix it manually, run this to only update EOD document.</w:t>
       </w:r>
     </w:p>
     <w:p>
@@ -7045,9 +7087,11 @@
       <w:r>
         <w:t xml:space="preserve"> This </w:t>
       </w:r>
+      <w:proofErr w:type="spellStart"/>
       <w:r>
         <w:t>can not</w:t>
       </w:r>
+      <w:proofErr w:type="spellEnd"/>
       <w:r>
         <w:t xml:space="preserve"> be edited through the autofill document.</w:t>
       </w:r>
@@ -7678,6 +7722,7 @@
       <w:r>
         <w:t xml:space="preserve">Make sure the salesperson’s name is </w:t>
       </w:r>
+      <w:proofErr w:type="gramStart"/>
       <w:r>
         <w:rPr>
           <w:b/>
@@ -7686,7 +7731,11 @@
         <w:t>exactly</w:t>
       </w:r>
       <w:r>
-        <w:t xml:space="preserve"> the same as what it appears in POS/salesperson sales sheet.</w:t>
+        <w:t xml:space="preserve"> the same</w:t>
+      </w:r>
+      <w:proofErr w:type="gramEnd"/>
+      <w:r>
+        <w:t xml:space="preserve"> as what it appears in POS/salesperson sales sheet.</w:t>
       </w:r>
     </w:p>
     <w:p>
@@ -8087,7 +8136,19 @@
     </w:p>
     <w:p>
       <w:r>
-        <w:t>V1.07a: (19/03/2020)</w:t>
+        <w:t>V1.07a</w:t>
+      </w:r>
+      <w:r>
+        <w:t>-c:</w:t>
+      </w:r>
+      <w:r>
+        <w:t xml:space="preserve"> (19</w:t>
+      </w:r>
+      <w:r>
+        <w:t>-20</w:t>
+      </w:r>
+      <w:r>
+        <w:t>/03/2020)</w:t>
       </w:r>
     </w:p>
     <w:p>
@@ -8113,8 +8174,32 @@
       <w:r>
         <w:t>Changed formatting of major sales description to lower case.</w:t>
       </w:r>
+    </w:p>
+    <w:p>
+      <w:pPr>
+        <w:pStyle w:val="ListParagraph"/>
+        <w:numPr>
+          <w:ilvl w:val="0"/>
+          <w:numId w:val="3"/>
+        </w:numPr>
+      </w:pPr>
+      <w:r>
+        <w:t>Fixed bug where EOD report would show up daily.</w:t>
+      </w:r>
       <w:bookmarkStart w:id="0" w:name="_GoBack"/>
       <w:bookmarkEnd w:id="0"/>
+    </w:p>
+    <w:p>
+      <w:pPr>
+        <w:pStyle w:val="ListParagraph"/>
+        <w:numPr>
+          <w:ilvl w:val="0"/>
+          <w:numId w:val="3"/>
+        </w:numPr>
+      </w:pPr>
+      <w:r>
+        <w:t>Added compensation for back office major sales unpredictable date formatting.</w:t>
+      </w:r>
     </w:p>
     <w:sectPr>
       <w:pgSz w:w="11906" w:h="16838"/>
@@ -9640,7 +9725,7 @@
 </file>
 
 <file path=customXml/itemProps1.xml><?xml version="1.0" encoding="utf-8"?>
-<ds:datastoreItem xmlns:ds="http://schemas.openxmlformats.org/officeDocument/2006/customXml" ds:itemID="{013501C3-0D15-4EED-9BAC-AA71C4CD0F85}">
+<ds:datastoreItem xmlns:ds="http://schemas.openxmlformats.org/officeDocument/2006/customXml" ds:itemID="{8B5D8A60-78B1-40A8-BB9E-54EEB2EA7CCA}">
   <ds:schemaRefs>
     <ds:schemaRef ds:uri="http://schemas.openxmlformats.org/officeDocument/2006/bibliography"/>
   </ds:schemaRefs>

</xml_diff>

<commit_message>
V1.08: Code now copies data from last months book to fill in first week to first of the month in new current month
</commit_message>
<xml_diff>
--- a/Documentaion.docx
+++ b/Documentaion.docx
@@ -24,13 +24,8 @@
         <w:pStyle w:val="Title"/>
         <w:jc w:val="center"/>
       </w:pPr>
-      <w:proofErr w:type="spellStart"/>
-      <w:r>
-        <w:t>Jaycar</w:t>
-      </w:r>
-      <w:proofErr w:type="spellEnd"/>
-      <w:r>
-        <w:t xml:space="preserve"> End </w:t>
+      <w:r>
+        <w:t xml:space="preserve">Jaycar End </w:t>
       </w:r>
       <w:r>
         <w:t>o</w:t>
@@ -48,10 +43,7 @@
         <w:t>V1.0</w:t>
       </w:r>
       <w:r>
-        <w:t>7</w:t>
-      </w:r>
-      <w:r>
-        <w:t>c</w:t>
+        <w:t>8</w:t>
       </w:r>
       <w:r>
         <w:br w:type="page"/>
@@ -494,15 +486,7 @@
     </w:p>
     <w:p>
       <w:r>
-        <w:t xml:space="preserve">This software has not been officially approved or authorised by </w:t>
-      </w:r>
-      <w:proofErr w:type="spellStart"/>
-      <w:r>
-        <w:t>Jaycar</w:t>
-      </w:r>
-      <w:proofErr w:type="spellEnd"/>
-      <w:r>
-        <w:t xml:space="preserve"> </w:t>
+        <w:t xml:space="preserve">This software has not been officially approved or authorised by Jaycar </w:t>
       </w:r>
       <w:r>
         <w:t>n</w:t>
@@ -4663,15 +4647,7 @@
         <w:t>7</w:t>
       </w:r>
       <w:r>
-        <w:t>: Are the actual staff names that the sales go under. Under “</w:t>
-      </w:r>
-      <w:proofErr w:type="spellStart"/>
-      <w:r>
-        <w:t>SalesPerson</w:t>
-      </w:r>
-      <w:proofErr w:type="spellEnd"/>
-      <w:r>
-        <w:t xml:space="preserve"> name” in Fig </w:t>
+        <w:t xml:space="preserve">: Are the actual staff names that the sales go under. Under “SalesPerson name” in Fig </w:t>
       </w:r>
       <w:r>
         <w:t>8</w:t>
@@ -4985,15 +4961,7 @@
         <w:t>has been established, you don’t have to do it again.</w:t>
       </w:r>
       <w:r>
-        <w:t xml:space="preserve"> Now at the EOD all you </w:t>
-      </w:r>
-      <w:proofErr w:type="gramStart"/>
-      <w:r>
-        <w:t>have to</w:t>
-      </w:r>
-      <w:proofErr w:type="gramEnd"/>
-      <w:r>
-        <w:t xml:space="preserve"> do is:</w:t>
+        <w:t xml:space="preserve"> Now at the EOD all you have to do is:</w:t>
       </w:r>
     </w:p>
     <w:p>
@@ -6855,7 +6823,6 @@
           <w:numId w:val="7"/>
         </w:numPr>
       </w:pPr>
-      <w:proofErr w:type="gramStart"/>
       <w:r>
         <w:rPr>
           <w:u w:val="single"/>
@@ -6874,7 +6841,6 @@
         </w:rPr>
         <w:t>fill</w:t>
       </w:r>
-      <w:proofErr w:type="gramEnd"/>
       <w:r>
         <w:rPr>
           <w:u w:val="single"/>
@@ -6945,15 +6911,7 @@
         <w:t>Only update EOD:</w:t>
       </w:r>
       <w:r>
-        <w:t xml:space="preserve"> If something goes wrong with monthly stats and you </w:t>
-      </w:r>
-      <w:proofErr w:type="gramStart"/>
-      <w:r>
-        <w:t>have to</w:t>
-      </w:r>
-      <w:proofErr w:type="gramEnd"/>
-      <w:r>
-        <w:t xml:space="preserve"> fix it manually, run this to only update EOD document.</w:t>
+        <w:t xml:space="preserve"> If something goes wrong with monthly stats and you have to fix it manually, run this to only update EOD document.</w:t>
       </w:r>
     </w:p>
     <w:p>
@@ -7087,11 +7045,9 @@
       <w:r>
         <w:t xml:space="preserve"> This </w:t>
       </w:r>
-      <w:proofErr w:type="spellStart"/>
       <w:r>
         <w:t>can not</w:t>
       </w:r>
-      <w:proofErr w:type="spellEnd"/>
       <w:r>
         <w:t xml:space="preserve"> be edited through the autofill document.</w:t>
       </w:r>
@@ -7722,7 +7678,6 @@
       <w:r>
         <w:t xml:space="preserve">Make sure the salesperson’s name is </w:t>
       </w:r>
-      <w:proofErr w:type="gramStart"/>
       <w:r>
         <w:rPr>
           <w:b/>
@@ -7731,11 +7686,7 @@
         <w:t>exactly</w:t>
       </w:r>
       <w:r>
-        <w:t xml:space="preserve"> the same</w:t>
-      </w:r>
-      <w:proofErr w:type="gramEnd"/>
-      <w:r>
-        <w:t xml:space="preserve"> as what it appears in POS/salesperson sales sheet.</w:t>
+        <w:t xml:space="preserve"> the same as what it appears in POS/salesperson sales sheet.</w:t>
       </w:r>
     </w:p>
     <w:p>
@@ -8186,8 +8137,6 @@
       <w:r>
         <w:t>Fixed bug where EOD report would show up daily.</w:t>
       </w:r>
-      <w:bookmarkStart w:id="0" w:name="_GoBack"/>
-      <w:bookmarkEnd w:id="0"/>
     </w:p>
     <w:p>
       <w:pPr>
@@ -8200,6 +8149,33 @@
       <w:r>
         <w:t>Added compensation for back office major sales unpredictable date formatting.</w:t>
       </w:r>
+    </w:p>
+    <w:p>
+      <w:r>
+        <w:rPr>
+          <w:i/>
+          <w:iCs/>
+        </w:rPr>
+        <w:t>V1.08</w:t>
+      </w:r>
+      <w:r>
+        <w:t xml:space="preserve"> (22/03/2020):</w:t>
+      </w:r>
+    </w:p>
+    <w:p>
+      <w:pPr>
+        <w:pStyle w:val="ListParagraph"/>
+        <w:numPr>
+          <w:ilvl w:val="0"/>
+          <w:numId w:val="3"/>
+        </w:numPr>
+      </w:pPr>
+      <w:r>
+        <w:lastRenderedPageBreak/>
+        <w:t>Added feature where at end of month the last days of the friedman stats will be copied over into the new current friedman stats to fill in the days from the Monday to the first day of the new month.</w:t>
+      </w:r>
+      <w:bookmarkStart w:id="0" w:name="_GoBack"/>
+      <w:bookmarkEnd w:id="0"/>
     </w:p>
     <w:sectPr>
       <w:pgSz w:w="11906" w:h="16838"/>
@@ -9725,7 +9701,7 @@
 </file>
 
 <file path=customXml/itemProps1.xml><?xml version="1.0" encoding="utf-8"?>
-<ds:datastoreItem xmlns:ds="http://schemas.openxmlformats.org/officeDocument/2006/customXml" ds:itemID="{8B5D8A60-78B1-40A8-BB9E-54EEB2EA7CCA}">
+<ds:datastoreItem xmlns:ds="http://schemas.openxmlformats.org/officeDocument/2006/customXml" ds:itemID="{CF2F29E5-A3B3-4A63-801F-C0B8EA5FCF36}">
   <ds:schemaRefs>
     <ds:schemaRef ds:uri="http://schemas.openxmlformats.org/officeDocument/2006/bibliography"/>
   </ds:schemaRefs>

</xml_diff>

<commit_message>
V1.14: finalised door count code, added support for salesperson data to be saved in wrong spot.
</commit_message>
<xml_diff>
--- a/Documentaion.docx
+++ b/Documentaion.docx
@@ -24,13 +24,8 @@
         <w:pStyle w:val="Title"/>
         <w:jc w:val="center"/>
       </w:pPr>
-      <w:proofErr w:type="spellStart"/>
-      <w:r>
-        <w:t>Jaycar</w:t>
-      </w:r>
-      <w:proofErr w:type="spellEnd"/>
-      <w:r>
-        <w:t xml:space="preserve"> End </w:t>
+      <w:r>
+        <w:t xml:space="preserve">Jaycar End </w:t>
       </w:r>
       <w:r>
         <w:t>o</w:t>
@@ -491,15 +486,7 @@
     </w:p>
     <w:p>
       <w:r>
-        <w:t xml:space="preserve">This software has not been officially approved or authorised by </w:t>
-      </w:r>
-      <w:proofErr w:type="spellStart"/>
-      <w:r>
-        <w:t>Jaycar</w:t>
-      </w:r>
-      <w:proofErr w:type="spellEnd"/>
-      <w:r>
-        <w:t xml:space="preserve"> </w:t>
+        <w:t xml:space="preserve">This software has not been officially approved or authorised by Jaycar </w:t>
       </w:r>
       <w:r>
         <w:t>n</w:t>
@@ -4660,15 +4647,7 @@
         <w:t>7</w:t>
       </w:r>
       <w:r>
-        <w:t>: Are the actual staff names that the sales go under. Under “</w:t>
-      </w:r>
-      <w:proofErr w:type="spellStart"/>
-      <w:r>
-        <w:t>SalesPerson</w:t>
-      </w:r>
-      <w:proofErr w:type="spellEnd"/>
-      <w:r>
-        <w:t xml:space="preserve"> name” in Fig </w:t>
+        <w:t xml:space="preserve">: Are the actual staff names that the sales go under. Under “SalesPerson name” in Fig </w:t>
       </w:r>
       <w:r>
         <w:t>8</w:t>
@@ -4982,15 +4961,7 @@
         <w:t>has been established, you don’t have to do it again.</w:t>
       </w:r>
       <w:r>
-        <w:t xml:space="preserve"> Now at the EOD all you </w:t>
-      </w:r>
-      <w:proofErr w:type="gramStart"/>
-      <w:r>
-        <w:t>have to</w:t>
-      </w:r>
-      <w:proofErr w:type="gramEnd"/>
-      <w:r>
-        <w:t xml:space="preserve"> do is:</w:t>
+        <w:t xml:space="preserve"> Now at the EOD all you have to do is:</w:t>
       </w:r>
     </w:p>
     <w:p>
@@ -6852,7 +6823,6 @@
           <w:numId w:val="7"/>
         </w:numPr>
       </w:pPr>
-      <w:proofErr w:type="gramStart"/>
       <w:r>
         <w:rPr>
           <w:u w:val="single"/>
@@ -6871,7 +6841,6 @@
         </w:rPr>
         <w:t>fill</w:t>
       </w:r>
-      <w:proofErr w:type="gramEnd"/>
       <w:r>
         <w:rPr>
           <w:u w:val="single"/>
@@ -6942,15 +6911,7 @@
         <w:t>Only update EOD:</w:t>
       </w:r>
       <w:r>
-        <w:t xml:space="preserve"> If something goes wrong with monthly stats and you </w:t>
-      </w:r>
-      <w:proofErr w:type="gramStart"/>
-      <w:r>
-        <w:t>have to</w:t>
-      </w:r>
-      <w:proofErr w:type="gramEnd"/>
-      <w:r>
-        <w:t xml:space="preserve"> fix it manually, run this to only update EOD document.</w:t>
+        <w:t xml:space="preserve"> If something goes wrong with monthly stats and you have to fix it manually, run this to only update EOD document.</w:t>
       </w:r>
     </w:p>
     <w:p>
@@ -7084,11 +7045,9 @@
       <w:r>
         <w:t xml:space="preserve"> This </w:t>
       </w:r>
-      <w:proofErr w:type="spellStart"/>
       <w:r>
         <w:t>can not</w:t>
       </w:r>
-      <w:proofErr w:type="spellEnd"/>
       <w:r>
         <w:t xml:space="preserve"> be edited through the autofill document.</w:t>
       </w:r>
@@ -7719,7 +7678,6 @@
       <w:r>
         <w:t xml:space="preserve">Make sure the salesperson’s name is </w:t>
       </w:r>
-      <w:proofErr w:type="gramStart"/>
       <w:r>
         <w:rPr>
           <w:b/>
@@ -7728,11 +7686,7 @@
         <w:t>exactly</w:t>
       </w:r>
       <w:r>
-        <w:t xml:space="preserve"> the same</w:t>
-      </w:r>
-      <w:proofErr w:type="gramEnd"/>
-      <w:r>
-        <w:t xml:space="preserve"> as what it appears in POS/salesperson sales sheet.</w:t>
+        <w:t xml:space="preserve"> the same as what it appears in POS/salesperson sales sheet.</w:t>
       </w:r>
     </w:p>
     <w:p>
@@ -8218,23 +8172,7 @@
       </w:pPr>
       <w:r>
         <w:lastRenderedPageBreak/>
-        <w:t xml:space="preserve">Added feature where at end of month the last days of the </w:t>
-      </w:r>
-      <w:proofErr w:type="spellStart"/>
-      <w:r>
-        <w:t>friedman</w:t>
-      </w:r>
-      <w:proofErr w:type="spellEnd"/>
-      <w:r>
-        <w:t xml:space="preserve"> stats will be copied over into the new current </w:t>
-      </w:r>
-      <w:proofErr w:type="spellStart"/>
-      <w:r>
-        <w:t>friedman</w:t>
-      </w:r>
-      <w:proofErr w:type="spellEnd"/>
-      <w:r>
-        <w:t xml:space="preserve"> stats to fill in the days from the Monday to the first day of the new month.</w:t>
+        <w:t>Added feature where at end of month the last days of the friedman stats will be copied over into the new current friedman stats to fill in the days from the Monday to the first day of the new month.</w:t>
       </w:r>
     </w:p>
     <w:p>
@@ -8295,6 +8233,47 @@
       </w:pPr>
       <w:r>
         <w:t>Email files wiped after 7 days</w:t>
+      </w:r>
+    </w:p>
+    <w:p>
+      <w:r>
+        <w:t>V1.14 (6/04/2020):</w:t>
+      </w:r>
+    </w:p>
+    <w:p>
+      <w:pPr>
+        <w:pStyle w:val="ListParagraph"/>
+        <w:numPr>
+          <w:ilvl w:val="0"/>
+          <w:numId w:val="3"/>
+        </w:numPr>
+      </w:pPr>
+      <w:r>
+        <w:t>Bug fixes</w:t>
+      </w:r>
+    </w:p>
+    <w:p>
+      <w:pPr>
+        <w:pStyle w:val="ListParagraph"/>
+        <w:numPr>
+          <w:ilvl w:val="0"/>
+          <w:numId w:val="3"/>
+        </w:numPr>
+      </w:pPr>
+      <w:r>
+        <w:t>Finalised VBA side door count</w:t>
+      </w:r>
+    </w:p>
+    <w:p>
+      <w:pPr>
+        <w:pStyle w:val="ListParagraph"/>
+        <w:numPr>
+          <w:ilvl w:val="0"/>
+          <w:numId w:val="3"/>
+        </w:numPr>
+      </w:pPr>
+      <w:r>
+        <w:t>Added fault tolerance in case salesperson data is saved to the default location</w:t>
       </w:r>
       <w:bookmarkStart w:id="0" w:name="_GoBack"/>
       <w:bookmarkEnd w:id="0"/>
@@ -9823,7 +9802,7 @@
 </file>
 
 <file path=customXml/itemProps1.xml><?xml version="1.0" encoding="utf-8"?>
-<ds:datastoreItem xmlns:ds="http://schemas.openxmlformats.org/officeDocument/2006/customXml" ds:itemID="{B86BA23C-9C7F-46A4-AD09-76022098DD60}">
+<ds:datastoreItem xmlns:ds="http://schemas.openxmlformats.org/officeDocument/2006/customXml" ds:itemID="{B55AE74E-D7DB-4756-B9F8-1E4E4555B5DE}">
   <ds:schemaRefs>
     <ds:schemaRef ds:uri="http://schemas.openxmlformats.org/officeDocument/2006/bibliography"/>
   </ds:schemaRefs>

</xml_diff>

<commit_message>
V1.10: Optimisations, additional error prevention
</commit_message>
<xml_diff>
--- a/Documentaion.docx
+++ b/Documentaion.docx
@@ -24,8 +24,13 @@
         <w:pStyle w:val="Title"/>
         <w:jc w:val="center"/>
       </w:pPr>
-      <w:r>
-        <w:t xml:space="preserve">Jaycar End </w:t>
+      <w:proofErr w:type="spellStart"/>
+      <w:r>
+        <w:t>Jaycar</w:t>
+      </w:r>
+      <w:proofErr w:type="spellEnd"/>
+      <w:r>
+        <w:t xml:space="preserve"> End </w:t>
       </w:r>
       <w:r>
         <w:t>o</w:t>
@@ -486,7 +491,15 @@
     </w:p>
     <w:p>
       <w:r>
-        <w:t xml:space="preserve">This software has not been officially approved or authorised by Jaycar </w:t>
+        <w:t xml:space="preserve">This software has not been officially approved or authorised by </w:t>
+      </w:r>
+      <w:proofErr w:type="spellStart"/>
+      <w:r>
+        <w:t>Jaycar</w:t>
+      </w:r>
+      <w:proofErr w:type="spellEnd"/>
+      <w:r>
+        <w:t xml:space="preserve"> </w:t>
       </w:r>
       <w:r>
         <w:t>n</w:t>
@@ -4647,7 +4660,15 @@
         <w:t>7</w:t>
       </w:r>
       <w:r>
-        <w:t xml:space="preserve">: Are the actual staff names that the sales go under. Under “SalesPerson name” in Fig </w:t>
+        <w:t>: Are the actual staff names that the sales go under. Under “</w:t>
+      </w:r>
+      <w:proofErr w:type="spellStart"/>
+      <w:r>
+        <w:t>SalesPerson</w:t>
+      </w:r>
+      <w:proofErr w:type="spellEnd"/>
+      <w:r>
+        <w:t xml:space="preserve"> name” in Fig </w:t>
       </w:r>
       <w:r>
         <w:t>8</w:t>
@@ -4961,7 +4982,15 @@
         <w:t>has been established, you don’t have to do it again.</w:t>
       </w:r>
       <w:r>
-        <w:t xml:space="preserve"> Now at the EOD all you have to do is:</w:t>
+        <w:t xml:space="preserve"> Now at the EOD all you </w:t>
+      </w:r>
+      <w:proofErr w:type="gramStart"/>
+      <w:r>
+        <w:t>have to</w:t>
+      </w:r>
+      <w:proofErr w:type="gramEnd"/>
+      <w:r>
+        <w:t xml:space="preserve"> do is:</w:t>
       </w:r>
     </w:p>
     <w:p>
@@ -6823,6 +6852,7 @@
           <w:numId w:val="7"/>
         </w:numPr>
       </w:pPr>
+      <w:proofErr w:type="gramStart"/>
       <w:r>
         <w:rPr>
           <w:u w:val="single"/>
@@ -6841,6 +6871,7 @@
         </w:rPr>
         <w:t>fill</w:t>
       </w:r>
+      <w:proofErr w:type="gramEnd"/>
       <w:r>
         <w:rPr>
           <w:u w:val="single"/>
@@ -6911,7 +6942,15 @@
         <w:t>Only update EOD:</w:t>
       </w:r>
       <w:r>
-        <w:t xml:space="preserve"> If something goes wrong with monthly stats and you have to fix it manually, run this to only update EOD document.</w:t>
+        <w:t xml:space="preserve"> If something goes wrong with monthly stats and you </w:t>
+      </w:r>
+      <w:proofErr w:type="gramStart"/>
+      <w:r>
+        <w:t>have to</w:t>
+      </w:r>
+      <w:proofErr w:type="gramEnd"/>
+      <w:r>
+        <w:t xml:space="preserve"> fix it manually, run this to only update EOD document.</w:t>
       </w:r>
     </w:p>
     <w:p>
@@ -7045,9 +7084,11 @@
       <w:r>
         <w:t xml:space="preserve"> This </w:t>
       </w:r>
+      <w:proofErr w:type="spellStart"/>
       <w:r>
         <w:t>can not</w:t>
       </w:r>
+      <w:proofErr w:type="spellEnd"/>
       <w:r>
         <w:t xml:space="preserve"> be edited through the autofill document.</w:t>
       </w:r>
@@ -7678,6 +7719,7 @@
       <w:r>
         <w:t xml:space="preserve">Make sure the salesperson’s name is </w:t>
       </w:r>
+      <w:proofErr w:type="gramStart"/>
       <w:r>
         <w:rPr>
           <w:b/>
@@ -7686,7 +7728,11 @@
         <w:t>exactly</w:t>
       </w:r>
       <w:r>
-        <w:t xml:space="preserve"> the same as what it appears in POS/salesperson sales sheet.</w:t>
+        <w:t xml:space="preserve"> the same</w:t>
+      </w:r>
+      <w:proofErr w:type="gramEnd"/>
+      <w:r>
+        <w:t xml:space="preserve"> as what it appears in POS/salesperson sales sheet.</w:t>
       </w:r>
     </w:p>
     <w:p>
@@ -8172,8 +8218,93 @@
       </w:pPr>
       <w:r>
         <w:lastRenderedPageBreak/>
-        <w:t>Added feature where at end of month the last days of the friedman stats will be copied over into the new current friedman stats to fill in the days from the Monday to the first day of the new month.</w:t>
-      </w:r>
+        <w:t xml:space="preserve">Added feature where at end of month the last days of the </w:t>
+      </w:r>
+      <w:proofErr w:type="spellStart"/>
+      <w:r>
+        <w:t>friedman</w:t>
+      </w:r>
+      <w:proofErr w:type="spellEnd"/>
+      <w:r>
+        <w:t xml:space="preserve"> stats will be copied over into the new current </w:t>
+      </w:r>
+      <w:proofErr w:type="spellStart"/>
+      <w:r>
+        <w:t>friedman</w:t>
+      </w:r>
+      <w:proofErr w:type="spellEnd"/>
+      <w:r>
+        <w:t xml:space="preserve"> stats to fill in the days from the Monday to the first day of the new month.</w:t>
+      </w:r>
+    </w:p>
+    <w:p>
+      <w:r>
+        <w:rPr>
+          <w:i/>
+          <w:iCs/>
+        </w:rPr>
+        <w:t xml:space="preserve">V1.10 </w:t>
+      </w:r>
+      <w:r>
+        <w:t>(5/04/2020):</w:t>
+      </w:r>
+    </w:p>
+    <w:p>
+      <w:pPr>
+        <w:pStyle w:val="ListParagraph"/>
+        <w:numPr>
+          <w:ilvl w:val="0"/>
+          <w:numId w:val="3"/>
+        </w:numPr>
+      </w:pPr>
+      <w:r>
+        <w:t>Code optimisations</w:t>
+      </w:r>
+    </w:p>
+    <w:p>
+      <w:pPr>
+        <w:pStyle w:val="ListParagraph"/>
+        <w:numPr>
+          <w:ilvl w:val="0"/>
+          <w:numId w:val="3"/>
+        </w:numPr>
+      </w:pPr>
+      <w:r>
+        <w:t>Added backup and notifications to end of month</w:t>
+      </w:r>
+    </w:p>
+    <w:p>
+      <w:pPr>
+        <w:pStyle w:val="ListParagraph"/>
+        <w:numPr>
+          <w:ilvl w:val="0"/>
+          <w:numId w:val="3"/>
+        </w:numPr>
+      </w:pPr>
+      <w:r>
+        <w:t>Door count is wiped at file closure</w:t>
+      </w:r>
+    </w:p>
+    <w:p>
+      <w:pPr>
+        <w:pStyle w:val="ListParagraph"/>
+        <w:numPr>
+          <w:ilvl w:val="0"/>
+          <w:numId w:val="3"/>
+        </w:numPr>
+      </w:pPr>
+      <w:r>
+        <w:t>Email files wiped after 7 days</w:t>
+      </w:r>
+    </w:p>
+    <w:p>
+      <w:pPr>
+        <w:pStyle w:val="ListParagraph"/>
+        <w:numPr>
+          <w:ilvl w:val="0"/>
+          <w:numId w:val="3"/>
+        </w:numPr>
+      </w:pPr>
       <w:bookmarkStart w:id="0" w:name="_GoBack"/>
       <w:bookmarkEnd w:id="0"/>
     </w:p>
@@ -9701,7 +9832,7 @@
 </file>
 
 <file path=customXml/itemProps1.xml><?xml version="1.0" encoding="utf-8"?>
-<ds:datastoreItem xmlns:ds="http://schemas.openxmlformats.org/officeDocument/2006/customXml" ds:itemID="{CF2F29E5-A3B3-4A63-801F-C0B8EA5FCF36}">
+<ds:datastoreItem xmlns:ds="http://schemas.openxmlformats.org/officeDocument/2006/customXml" ds:itemID="{391BECDC-1495-43A5-B4BB-CF580E369631}">
   <ds:schemaRefs>
     <ds:schemaRef ds:uri="http://schemas.openxmlformats.org/officeDocument/2006/bibliography"/>
   </ds:schemaRefs>

</xml_diff>

<commit_message>
Bug fixed EOM procedure.
</commit_message>
<xml_diff>
--- a/Documentaion.docx
+++ b/Documentaion.docx
@@ -8296,15 +8296,6 @@
       <w:r>
         <w:t>Email files wiped after 7 days</w:t>
       </w:r>
-    </w:p>
-    <w:p>
-      <w:pPr>
-        <w:pStyle w:val="ListParagraph"/>
-        <w:numPr>
-          <w:ilvl w:val="0"/>
-          <w:numId w:val="3"/>
-        </w:numPr>
-      </w:pPr>
       <w:bookmarkStart w:id="0" w:name="_GoBack"/>
       <w:bookmarkEnd w:id="0"/>
     </w:p>
@@ -9832,7 +9823,7 @@
 </file>
 
 <file path=customXml/itemProps1.xml><?xml version="1.0" encoding="utf-8"?>
-<ds:datastoreItem xmlns:ds="http://schemas.openxmlformats.org/officeDocument/2006/customXml" ds:itemID="{391BECDC-1495-43A5-B4BB-CF580E369631}">
+<ds:datastoreItem xmlns:ds="http://schemas.openxmlformats.org/officeDocument/2006/customXml" ds:itemID="{B86BA23C-9C7F-46A4-AD09-76022098DD60}">
   <ds:schemaRefs>
     <ds:schemaRef ds:uri="http://schemas.openxmlformats.org/officeDocument/2006/bibliography"/>
   </ds:schemaRefs>

</xml_diff>